<commit_message>
Add some notes (seven rules to write a commit message)
This note only exist in Notes branch
</commit_message>
<xml_diff>
--- a/Notes.docx
+++ b/Notes.docx
@@ -185,8 +185,97 @@
       <w:r>
         <w:t>Git log: to check the history of commits</w:t>
       </w:r>
+    </w:p>
+    <w:p>
+      <w:r>
+        <w:t>Seven rules to write a commit message:</w:t>
+      </w:r>
+    </w:p>
+    <w:p>
+      <w:pPr>
+        <w:pStyle w:val="ListParagraph"/>
+        <w:numPr>
+          <w:ilvl w:val="0"/>
+          <w:numId w:val="4"/>
+        </w:numPr>
+      </w:pPr>
+      <w:r>
+        <w:t>Separate subject from the body with a blank line</w:t>
+      </w:r>
+    </w:p>
+    <w:p>
+      <w:pPr>
+        <w:pStyle w:val="ListParagraph"/>
+        <w:numPr>
+          <w:ilvl w:val="0"/>
+          <w:numId w:val="4"/>
+        </w:numPr>
+      </w:pPr>
+      <w:r>
+        <w:t>Limit the subject line to 50 characters</w:t>
+      </w:r>
+    </w:p>
+    <w:p>
+      <w:pPr>
+        <w:pStyle w:val="ListParagraph"/>
+        <w:numPr>
+          <w:ilvl w:val="0"/>
+          <w:numId w:val="4"/>
+        </w:numPr>
+      </w:pPr>
+      <w:r>
+        <w:t>Capitalize the subject line</w:t>
+      </w:r>
+    </w:p>
+    <w:p>
+      <w:pPr>
+        <w:pStyle w:val="ListParagraph"/>
+        <w:numPr>
+          <w:ilvl w:val="0"/>
+          <w:numId w:val="4"/>
+        </w:numPr>
+      </w:pPr>
+      <w:r>
+        <w:t>Do not end the subject line with a period</w:t>
+      </w:r>
+    </w:p>
+    <w:p>
+      <w:pPr>
+        <w:pStyle w:val="ListParagraph"/>
+        <w:numPr>
+          <w:ilvl w:val="0"/>
+          <w:numId w:val="4"/>
+        </w:numPr>
+      </w:pPr>
+      <w:r>
+        <w:t>Use the imperative mood in the subject line</w:t>
+      </w:r>
+    </w:p>
+    <w:p>
+      <w:pPr>
+        <w:pStyle w:val="ListParagraph"/>
+        <w:numPr>
+          <w:ilvl w:val="0"/>
+          <w:numId w:val="4"/>
+        </w:numPr>
+      </w:pPr>
+      <w:r>
+        <w:t>Wrap the body at 72 characters</w:t>
+      </w:r>
+    </w:p>
+    <w:p>
+      <w:pPr>
+        <w:pStyle w:val="ListParagraph"/>
+        <w:numPr>
+          <w:ilvl w:val="0"/>
+          <w:numId w:val="4"/>
+        </w:numPr>
+      </w:pPr>
       <w:bookmarkStart w:id="0" w:name="_GoBack"/>
       <w:bookmarkEnd w:id="0"/>
+      <w:r>
+        <w:t>Use the body to explain what and why vs. how</w:t>
+      </w:r>
     </w:p>
     <w:sectPr>
       <w:pgSz w:w="12240" w:h="15840"/>
@@ -201,6 +290,184 @@
 <file path=word/numbering.xml><?xml version="1.0" encoding="utf-8"?>
 <w:numbering xmlns:wpc="http://schemas.microsoft.com/office/word/2010/wordprocessingCanvas" xmlns:cx="http://schemas.microsoft.com/office/drawing/2014/chartex" xmlns:cx1="http://schemas.microsoft.com/office/drawing/2015/9/8/chartex" xmlns:cx2="http://schemas.microsoft.com/office/drawing/2015/10/21/chartex" xmlns:cx3="http://schemas.microsoft.com/office/drawing/2016/5/9/chartex" xmlns:cx4="http://schemas.microsoft.com/office/drawing/2016/5/10/chartex" xmlns:cx5="http://schemas.microsoft.com/office/drawing/2016/5/11/chartex" xmlns:cx6="http://schemas.microsoft.com/office/drawing/2016/5/12/chartex" xmlns:cx7="http://schemas.microsoft.com/office/drawing/2016/5/13/chartex" xmlns:cx8="http://schemas.microsoft.com/office/drawing/2016/5/14/chartex" xmlns:mc="http://schemas.openxmlformats.org/markup-compatibility/2006" xmlns:aink="http://schemas.microsoft.com/office/drawing/2016/ink" xmlns:am3d="http://schemas.microsoft.com/office/drawing/2017/model3d" xmlns:o="urn:schemas-microsoft-com:office:office" xmlns:r="http://schemas.openxmlformats.org/officeDocument/2006/relationships" xmlns:m="http://schemas.openxmlformats.org/officeDocument/2006/math" xmlns:v="urn:schemas-microsoft-com:vml" xmlns:wp14="http://schemas.microsoft.com/office/word/2010/wordprocessingDrawing" xmlns:wp="http://schemas.openxmlformats.org/drawingml/2006/wordprocessingDrawing" xmlns:w10="urn:schemas-microsoft-com:office:word" xmlns:w="http://schemas.openxmlformats.org/wordprocessingml/2006/main" xmlns:w14="http://schemas.microsoft.com/office/word/2010/wordml" xmlns:w15="http://schemas.microsoft.com/office/word/2012/wordml" xmlns:w16cid="http://schemas.microsoft.com/office/word/2016/wordml/cid" xmlns:w16se="http://schemas.microsoft.com/office/word/2015/wordml/symex" xmlns:wpg="http://schemas.microsoft.com/office/word/2010/wordprocessingGroup" xmlns:wpi="http://schemas.microsoft.com/office/word/2010/wordprocessingInk" xmlns:wne="http://schemas.microsoft.com/office/word/2006/wordml" xmlns:wps="http://schemas.microsoft.com/office/word/2010/wordprocessingShape" mc:Ignorable="w14 w15 w16se w16cid wp14">
   <w:abstractNum w:abstractNumId="0" w15:restartNumberingAfterBreak="0">
+    <w:nsid w:val="0F4C0DE5"/>
+    <w:multiLevelType w:val="hybridMultilevel"/>
+    <w:tmpl w:val="A07AD37E"/>
+    <w:lvl w:ilvl="0" w:tplc="0409000F">
+      <w:start w:val="1"/>
+      <w:numFmt w:val="decimal"/>
+      <w:lvlText w:val="%1."/>
+      <w:lvlJc w:val="left"/>
+      <w:pPr>
+        <w:ind w:left="720" w:hanging="360"/>
+      </w:pPr>
+      <w:rPr>
+        <w:rFonts w:hint="default"/>
+      </w:rPr>
+    </w:lvl>
+    <w:lvl w:ilvl="1" w:tplc="04090019" w:tentative="1">
+      <w:start w:val="1"/>
+      <w:numFmt w:val="lowerLetter"/>
+      <w:lvlText w:val="%2."/>
+      <w:lvlJc w:val="left"/>
+      <w:pPr>
+        <w:ind w:left="1440" w:hanging="360"/>
+      </w:pPr>
+    </w:lvl>
+    <w:lvl w:ilvl="2" w:tplc="0409001B" w:tentative="1">
+      <w:start w:val="1"/>
+      <w:numFmt w:val="lowerRoman"/>
+      <w:lvlText w:val="%3."/>
+      <w:lvlJc w:val="right"/>
+      <w:pPr>
+        <w:ind w:left="2160" w:hanging="180"/>
+      </w:pPr>
+    </w:lvl>
+    <w:lvl w:ilvl="3" w:tplc="0409000F" w:tentative="1">
+      <w:start w:val="1"/>
+      <w:numFmt w:val="decimal"/>
+      <w:lvlText w:val="%4."/>
+      <w:lvlJc w:val="left"/>
+      <w:pPr>
+        <w:ind w:left="2880" w:hanging="360"/>
+      </w:pPr>
+    </w:lvl>
+    <w:lvl w:ilvl="4" w:tplc="04090019" w:tentative="1">
+      <w:start w:val="1"/>
+      <w:numFmt w:val="lowerLetter"/>
+      <w:lvlText w:val="%5."/>
+      <w:lvlJc w:val="left"/>
+      <w:pPr>
+        <w:ind w:left="3600" w:hanging="360"/>
+      </w:pPr>
+    </w:lvl>
+    <w:lvl w:ilvl="5" w:tplc="0409001B" w:tentative="1">
+      <w:start w:val="1"/>
+      <w:numFmt w:val="lowerRoman"/>
+      <w:lvlText w:val="%6."/>
+      <w:lvlJc w:val="right"/>
+      <w:pPr>
+        <w:ind w:left="4320" w:hanging="180"/>
+      </w:pPr>
+    </w:lvl>
+    <w:lvl w:ilvl="6" w:tplc="0409000F" w:tentative="1">
+      <w:start w:val="1"/>
+      <w:numFmt w:val="decimal"/>
+      <w:lvlText w:val="%7."/>
+      <w:lvlJc w:val="left"/>
+      <w:pPr>
+        <w:ind w:left="5040" w:hanging="360"/>
+      </w:pPr>
+    </w:lvl>
+    <w:lvl w:ilvl="7" w:tplc="04090019" w:tentative="1">
+      <w:start w:val="1"/>
+      <w:numFmt w:val="lowerLetter"/>
+      <w:lvlText w:val="%8."/>
+      <w:lvlJc w:val="left"/>
+      <w:pPr>
+        <w:ind w:left="5760" w:hanging="360"/>
+      </w:pPr>
+    </w:lvl>
+    <w:lvl w:ilvl="8" w:tplc="0409001B" w:tentative="1">
+      <w:start w:val="1"/>
+      <w:numFmt w:val="lowerRoman"/>
+      <w:lvlText w:val="%9."/>
+      <w:lvlJc w:val="right"/>
+      <w:pPr>
+        <w:ind w:left="6480" w:hanging="180"/>
+      </w:pPr>
+    </w:lvl>
+  </w:abstractNum>
+  <w:abstractNum w:abstractNumId="1" w15:restartNumberingAfterBreak="0">
+    <w:nsid w:val="11256E2F"/>
+    <w:multiLevelType w:val="hybridMultilevel"/>
+    <w:tmpl w:val="9B801BC8"/>
+    <w:lvl w:ilvl="0" w:tplc="E7507060">
+      <w:start w:val="1"/>
+      <w:numFmt w:val="decimal"/>
+      <w:lvlText w:val="%1."/>
+      <w:lvlJc w:val="left"/>
+      <w:pPr>
+        <w:ind w:left="1080" w:hanging="720"/>
+      </w:pPr>
+      <w:rPr>
+        <w:rFonts w:hint="default"/>
+      </w:rPr>
+    </w:lvl>
+    <w:lvl w:ilvl="1" w:tplc="04090019" w:tentative="1">
+      <w:start w:val="1"/>
+      <w:numFmt w:val="lowerLetter"/>
+      <w:lvlText w:val="%2."/>
+      <w:lvlJc w:val="left"/>
+      <w:pPr>
+        <w:ind w:left="1440" w:hanging="360"/>
+      </w:pPr>
+    </w:lvl>
+    <w:lvl w:ilvl="2" w:tplc="0409001B" w:tentative="1">
+      <w:start w:val="1"/>
+      <w:numFmt w:val="lowerRoman"/>
+      <w:lvlText w:val="%3."/>
+      <w:lvlJc w:val="right"/>
+      <w:pPr>
+        <w:ind w:left="2160" w:hanging="180"/>
+      </w:pPr>
+    </w:lvl>
+    <w:lvl w:ilvl="3" w:tplc="0409000F" w:tentative="1">
+      <w:start w:val="1"/>
+      <w:numFmt w:val="decimal"/>
+      <w:lvlText w:val="%4."/>
+      <w:lvlJc w:val="left"/>
+      <w:pPr>
+        <w:ind w:left="2880" w:hanging="360"/>
+      </w:pPr>
+    </w:lvl>
+    <w:lvl w:ilvl="4" w:tplc="04090019" w:tentative="1">
+      <w:start w:val="1"/>
+      <w:numFmt w:val="lowerLetter"/>
+      <w:lvlText w:val="%5."/>
+      <w:lvlJc w:val="left"/>
+      <w:pPr>
+        <w:ind w:left="3600" w:hanging="360"/>
+      </w:pPr>
+    </w:lvl>
+    <w:lvl w:ilvl="5" w:tplc="0409001B" w:tentative="1">
+      <w:start w:val="1"/>
+      <w:numFmt w:val="lowerRoman"/>
+      <w:lvlText w:val="%6."/>
+      <w:lvlJc w:val="right"/>
+      <w:pPr>
+        <w:ind w:left="4320" w:hanging="180"/>
+      </w:pPr>
+    </w:lvl>
+    <w:lvl w:ilvl="6" w:tplc="0409000F" w:tentative="1">
+      <w:start w:val="1"/>
+      <w:numFmt w:val="decimal"/>
+      <w:lvlText w:val="%7."/>
+      <w:lvlJc w:val="left"/>
+      <w:pPr>
+        <w:ind w:left="5040" w:hanging="360"/>
+      </w:pPr>
+    </w:lvl>
+    <w:lvl w:ilvl="7" w:tplc="04090019" w:tentative="1">
+      <w:start w:val="1"/>
+      <w:numFmt w:val="lowerLetter"/>
+      <w:lvlText w:val="%8."/>
+      <w:lvlJc w:val="left"/>
+      <w:pPr>
+        <w:ind w:left="5760" w:hanging="360"/>
+      </w:pPr>
+    </w:lvl>
+    <w:lvl w:ilvl="8" w:tplc="0409001B" w:tentative="1">
+      <w:start w:val="1"/>
+      <w:numFmt w:val="lowerRoman"/>
+      <w:lvlText w:val="%9."/>
+      <w:lvlJc w:val="right"/>
+      <w:pPr>
+        <w:ind w:left="6480" w:hanging="180"/>
+      </w:pPr>
+    </w:lvl>
+  </w:abstractNum>
+  <w:abstractNum w:abstractNumId="2" w15:restartNumberingAfterBreak="0">
     <w:nsid w:val="1E5318B9"/>
     <w:multiLevelType w:val="hybridMultilevel"/>
     <w:tmpl w:val="CF7C6BAA"/>
@@ -289,7 +556,7 @@
       </w:pPr>
     </w:lvl>
   </w:abstractNum>
-  <w:abstractNum w:abstractNumId="1" w15:restartNumberingAfterBreak="0">
+  <w:abstractNum w:abstractNumId="3" w15:restartNumberingAfterBreak="0">
     <w:nsid w:val="7F826210"/>
     <w:multiLevelType w:val="hybridMultilevel"/>
     <w:tmpl w:val="50728FF4"/>
@@ -379,9 +646,15 @@
     </w:lvl>
   </w:abstractNum>
   <w:num w:numId="1">
+    <w:abstractNumId w:val="3"/>
+  </w:num>
+  <w:num w:numId="2">
+    <w:abstractNumId w:val="2"/>
+  </w:num>
+  <w:num w:numId="3">
     <w:abstractNumId w:val="1"/>
   </w:num>
-  <w:num w:numId="2">
+  <w:num w:numId="4">
     <w:abstractNumId w:val="0"/>
   </w:num>
 </w:numbering>

</xml_diff>

<commit_message>
Revert "Add new notes"
This reverts commit 5fbe6214d0b8b5eefbf941e8a94085581eb9bf71.
</commit_message>
<xml_diff>
--- a/Notes.docx
+++ b/Notes.docx
@@ -271,22 +271,11 @@
           <w:numId w:val="4"/>
         </w:numPr>
       </w:pPr>
-      <w:r>
-        <w:t>Use the body to explain what and why vs. how</w:t>
-      </w:r>
-    </w:p>
-    <w:p>
-      <w:r>
-        <w:t>Branches:</w:t>
-      </w:r>
-    </w:p>
-    <w:p/>
-    <w:p>
-      <w:r>
-        <w:t>Merge:</w:t>
-      </w:r>
       <w:bookmarkStart w:id="0" w:name="_GoBack"/>
       <w:bookmarkEnd w:id="0"/>
+      <w:r>
+        <w:t>Use the body to explain what and why vs. how</w:t>
+      </w:r>
     </w:p>
     <w:sectPr>
       <w:pgSz w:w="12240" w:h="15840"/>

</xml_diff>